<commit_message>
Added more justification and rationale
</commit_message>
<xml_diff>
--- a/WBAs and WorkDocs/DESIGN_RATIONALE.docx
+++ b/WBAs and WorkDocs/DESIGN_RATIONALE.docx
@@ -110,268 +110,77 @@
         </w:rPr>
         <w:t xml:space="preserve">to </w:t>
       </w:r>
-      <w:proofErr w:type="spellStart"/>
-      <w:r>
-        <w:rPr>
-          <w:rFonts w:ascii="Cambria" w:hAnsi="Cambria"/>
-        </w:rPr>
-        <w:t>AttackAction.execute</w:t>
-      </w:r>
-      <w:proofErr w:type="spellEnd"/>
-      <w:r>
-        <w:rPr>
-          <w:rFonts w:ascii="Cambria" w:hAnsi="Cambria"/>
-        </w:rPr>
-        <w:t>. The generation for the hit probability is the same for each weapon, at 50%. We need to handle the possibility for each weapon to have its own hit probability.</w:t>
-      </w:r>
-    </w:p>
-    <w:p>
-      <w:pPr>
-        <w:rPr>
-          <w:rFonts w:ascii="Cambria" w:hAnsi="Cambria"/>
-        </w:rPr>
-      </w:pPr>
-      <w:r>
-        <w:rPr>
-          <w:rFonts w:ascii="Cambria" w:hAnsi="Cambria"/>
-        </w:rPr>
-        <w:t xml:space="preserve">Since hit probability is not natively supported by the Weapon class, we can only crudely hardcode it into the </w:t>
-      </w:r>
-      <w:proofErr w:type="spellStart"/>
-      <w:r>
-        <w:rPr>
-          <w:rFonts w:ascii="Cambria" w:hAnsi="Cambria"/>
-        </w:rPr>
-        <w:t>AttackAction</w:t>
-      </w:r>
-      <w:proofErr w:type="spellEnd"/>
-      <w:r>
-        <w:rPr>
-          <w:rFonts w:ascii="Cambria" w:hAnsi="Cambria"/>
-        </w:rPr>
-        <w:t xml:space="preserve"> class. We create new </w:t>
-      </w:r>
-      <w:proofErr w:type="spellStart"/>
-      <w:r>
-        <w:rPr>
-          <w:rFonts w:ascii="Cambria" w:hAnsi="Cambria"/>
-        </w:rPr>
-        <w:t>WeaponItem</w:t>
-      </w:r>
-      <w:proofErr w:type="spellEnd"/>
-      <w:r>
-        <w:rPr>
-          <w:rFonts w:ascii="Cambria" w:hAnsi="Cambria"/>
-        </w:rPr>
-        <w:t xml:space="preserve"> classes </w:t>
-      </w:r>
-      <w:proofErr w:type="spellStart"/>
-      <w:r>
-        <w:rPr>
-          <w:rFonts w:ascii="Cambria" w:hAnsi="Cambria"/>
-        </w:rPr>
-        <w:t>ZombieArm</w:t>
-      </w:r>
-      <w:proofErr w:type="spellEnd"/>
-      <w:r>
-        <w:rPr>
-          <w:rFonts w:ascii="Cambria" w:hAnsi="Cambria"/>
-        </w:rPr>
-        <w:t xml:space="preserve">, </w:t>
-      </w:r>
-      <w:proofErr w:type="spellStart"/>
-      <w:r>
-        <w:rPr>
-          <w:rFonts w:ascii="Cambria" w:hAnsi="Cambria"/>
-        </w:rPr>
-        <w:t>ZombieLeg</w:t>
-      </w:r>
-      <w:proofErr w:type="spellEnd"/>
-      <w:r>
-        <w:rPr>
-          <w:rFonts w:ascii="Cambria" w:hAnsi="Cambria"/>
-        </w:rPr>
-        <w:t xml:space="preserve">, </w:t>
-      </w:r>
-      <w:proofErr w:type="spellStart"/>
-      <w:r>
-        <w:rPr>
-          <w:rFonts w:ascii="Cambria" w:hAnsi="Cambria"/>
-        </w:rPr>
-        <w:t>ZombieMace</w:t>
-      </w:r>
-      <w:proofErr w:type="spellEnd"/>
-      <w:r>
-        <w:rPr>
-          <w:rFonts w:ascii="Cambria" w:hAnsi="Cambria"/>
-        </w:rPr>
-        <w:t xml:space="preserve">, </w:t>
-      </w:r>
-      <w:proofErr w:type="spellStart"/>
-      <w:r>
-        <w:rPr>
-          <w:rFonts w:ascii="Cambria" w:hAnsi="Cambria"/>
-        </w:rPr>
-        <w:t>ZombieClub</w:t>
-      </w:r>
-      <w:proofErr w:type="spellEnd"/>
-      <w:r>
-        <w:rPr>
-          <w:rFonts w:ascii="Cambria" w:hAnsi="Cambria"/>
-        </w:rPr>
-        <w:t xml:space="preserve">, and new </w:t>
-      </w:r>
-      <w:proofErr w:type="spellStart"/>
-      <w:r>
-        <w:rPr>
-          <w:rFonts w:ascii="Cambria" w:hAnsi="Cambria"/>
-        </w:rPr>
-        <w:t>IntrinsicWeapon</w:t>
-      </w:r>
-      <w:proofErr w:type="spellEnd"/>
-      <w:r>
-        <w:rPr>
-          <w:rFonts w:ascii="Cambria" w:hAnsi="Cambria"/>
-        </w:rPr>
-        <w:t xml:space="preserve"> classes </w:t>
-      </w:r>
-      <w:proofErr w:type="spellStart"/>
-      <w:r>
-        <w:rPr>
-          <w:rFonts w:ascii="Cambria" w:hAnsi="Cambria"/>
-        </w:rPr>
-        <w:t>ZombiePunch</w:t>
-      </w:r>
-      <w:proofErr w:type="spellEnd"/>
-      <w:r>
-        <w:rPr>
-          <w:rFonts w:ascii="Cambria" w:hAnsi="Cambria"/>
-        </w:rPr>
-        <w:t xml:space="preserve">, </w:t>
-      </w:r>
-      <w:proofErr w:type="spellStart"/>
-      <w:r>
-        <w:rPr>
-          <w:rFonts w:ascii="Cambria" w:hAnsi="Cambria"/>
-        </w:rPr>
-        <w:t>HumanPunch</w:t>
-      </w:r>
-      <w:proofErr w:type="spellEnd"/>
-      <w:r>
-        <w:rPr>
-          <w:rFonts w:ascii="Cambria" w:hAnsi="Cambria"/>
-        </w:rPr>
-        <w:t xml:space="preserve"> and </w:t>
-      </w:r>
-      <w:proofErr w:type="spellStart"/>
-      <w:r>
-        <w:rPr>
-          <w:rFonts w:ascii="Cambria" w:hAnsi="Cambria"/>
-        </w:rPr>
-        <w:t>ZombieBite</w:t>
-      </w:r>
-      <w:proofErr w:type="spellEnd"/>
-      <w:r>
-        <w:rPr>
-          <w:rFonts w:ascii="Cambria" w:hAnsi="Cambria"/>
-        </w:rPr>
-        <w:t xml:space="preserve">. We then check in the </w:t>
-      </w:r>
-      <w:proofErr w:type="spellStart"/>
-      <w:r>
-        <w:rPr>
-          <w:rFonts w:ascii="Cambria" w:hAnsi="Cambria"/>
-        </w:rPr>
-        <w:t>AttackAction</w:t>
-      </w:r>
-      <w:proofErr w:type="spellEnd"/>
-      <w:r>
-        <w:rPr>
-          <w:rFonts w:ascii="Cambria" w:hAnsi="Cambria"/>
-        </w:rPr>
-        <w:t xml:space="preserve"> class which of these the Weapon is an instance of, retrieving and hardcoding the weapon attack probabilities in there.</w:t>
-      </w:r>
-    </w:p>
-    <w:p>
-      <w:pPr>
-        <w:rPr>
-          <w:rFonts w:ascii="Cambria" w:hAnsi="Cambria"/>
-        </w:rPr>
-      </w:pPr>
-      <w:r>
-        <w:rPr>
-          <w:rFonts w:ascii="Cambria" w:hAnsi="Cambria"/>
-        </w:rPr>
-        <w:t xml:space="preserve">If the weapon is of type </w:t>
-      </w:r>
-      <w:proofErr w:type="spellStart"/>
-      <w:r>
-        <w:rPr>
-          <w:rFonts w:ascii="Cambria" w:hAnsi="Cambria"/>
-        </w:rPr>
-        <w:t>ZombieBite</w:t>
-      </w:r>
-      <w:proofErr w:type="spellEnd"/>
-      <w:r>
-        <w:rPr>
-          <w:rFonts w:ascii="Cambria" w:hAnsi="Cambria"/>
-        </w:rPr>
-        <w:t xml:space="preserve">, we call the </w:t>
-      </w:r>
-      <w:proofErr w:type="spellStart"/>
-      <w:r>
-        <w:rPr>
-          <w:rFonts w:ascii="Cambria" w:hAnsi="Cambria"/>
-        </w:rPr>
-        <w:t>Actor.heal</w:t>
-      </w:r>
-      <w:proofErr w:type="spellEnd"/>
-      <w:r>
-        <w:rPr>
-          <w:rFonts w:ascii="Cambria" w:hAnsi="Cambria"/>
-        </w:rPr>
-        <w:t xml:space="preserve"> method on the attacker to heal the zombie.</w:t>
-      </w:r>
-    </w:p>
-    <w:p>
-      <w:pPr>
-        <w:rPr>
-          <w:rFonts w:ascii="Cambria" w:hAnsi="Cambria"/>
-        </w:rPr>
-      </w:pPr>
-      <w:r>
-        <w:rPr>
-          <w:rFonts w:ascii="Cambria" w:hAnsi="Cambria"/>
-        </w:rPr>
-        <w:t xml:space="preserve">We implement some code in the Zombie class before it checks the possible behaviours to check whether it can pick up a weapon. If it can, we simply return the </w:t>
-      </w:r>
-      <w:proofErr w:type="spellStart"/>
-      <w:r>
-        <w:rPr>
-          <w:rFonts w:ascii="Cambria" w:hAnsi="Cambria"/>
-        </w:rPr>
-        <w:t>PickUpItemAction</w:t>
-      </w:r>
-      <w:proofErr w:type="spellEnd"/>
-      <w:r>
-        <w:rPr>
-          <w:rFonts w:ascii="Cambria" w:hAnsi="Cambria"/>
-        </w:rPr>
-        <w:t xml:space="preserve"> in </w:t>
-      </w:r>
-      <w:proofErr w:type="spellStart"/>
-      <w:r>
-        <w:rPr>
-          <w:rFonts w:ascii="Cambria" w:hAnsi="Cambria"/>
-        </w:rPr>
-        <w:t>playTurn</w:t>
-      </w:r>
-      <w:proofErr w:type="spellEnd"/>
-      <w:r>
-        <w:rPr>
-          <w:rFonts w:ascii="Cambria" w:hAnsi="Cambria"/>
-        </w:rPr>
-        <w:t>() before it can check the other behaviours.</w:t>
+      <w:r>
+        <w:rPr>
+          <w:rFonts w:ascii="Cambria" w:hAnsi="Cambria"/>
+        </w:rPr>
+        <w:t>AttackAction.execute. The generation for the hit probability is the same for each weapon, at 50%. We need to handle the possibility for each weapon to have its own hit probability.</w:t>
+      </w:r>
+    </w:p>
+    <w:p>
+      <w:pPr>
+        <w:rPr>
+          <w:rFonts w:ascii="Cambria" w:hAnsi="Cambria"/>
+        </w:rPr>
+      </w:pPr>
+      <w:r>
+        <w:rPr>
+          <w:rFonts w:ascii="Cambria" w:hAnsi="Cambria"/>
+        </w:rPr>
+        <w:t>Since hit probability is not natively supported by the Weapon class, we can only crudely hardcode it into the AttackAction class. We create new WeaponItem classes ZombieArm, ZombieLeg, ZombieMace, ZombieClub, and new IntrinsicWeapon classes ZombiePunch, HumanPunch and ZombieBite. We then check in the AttackAction class which of these the Weapon is an instance of, retrieving and hardcoding the weapon attack probabilities in there.</w:t>
+      </w:r>
+    </w:p>
+    <w:p>
+      <w:pPr>
+        <w:rPr>
+          <w:rFonts w:ascii="Cambria" w:hAnsi="Cambria"/>
+        </w:rPr>
+      </w:pPr>
+      <w:r>
+        <w:rPr>
+          <w:rFonts w:ascii="Cambria" w:hAnsi="Cambria"/>
+        </w:rPr>
+        <w:t xml:space="preserve">We considered creating a subclass of Weapon that would add variables corresponding to the hit probability, then pointing </w:t>
+      </w:r>
+      <w:r>
+        <w:rPr>
+          <w:rFonts w:ascii="Cambria" w:hAnsi="Cambria"/>
+          <w:i/>
+          <w:iCs/>
+        </w:rPr>
+        <w:t>all</w:t>
+      </w:r>
+      <w:r>
+        <w:rPr>
+          <w:rFonts w:ascii="Cambria" w:hAnsi="Cambria"/>
+        </w:rPr>
+        <w:t xml:space="preserve"> the weapons in the game class to be a subclass of this new subclass of weapon, but this runs into two issues: first, the Actor.getWeapon method only refers to a Weapon and this is in the Engine package, and two, this implementation is ‘cheating’ in a way, and doesn’t seem like good code practice.</w:t>
+      </w:r>
+    </w:p>
+    <w:p>
+      <w:pPr>
+        <w:rPr>
+          <w:rFonts w:ascii="Cambria" w:hAnsi="Cambria"/>
+        </w:rPr>
+      </w:pPr>
+      <w:r>
+        <w:rPr>
+          <w:rFonts w:ascii="Cambria" w:hAnsi="Cambria"/>
+        </w:rPr>
+        <w:t>If the weapon is of type ZombieBite, we call the Actor.heal method on the attacker to heal the zombie.</w:t>
+      </w:r>
+    </w:p>
+    <w:p>
+      <w:pPr>
+        <w:rPr>
+          <w:rFonts w:ascii="Cambria" w:hAnsi="Cambria"/>
+        </w:rPr>
+      </w:pPr>
+      <w:r>
+        <w:rPr>
+          <w:rFonts w:ascii="Cambria" w:hAnsi="Cambria"/>
+        </w:rPr>
+        <w:t>We implement some code in the Zombie class before it checks the possible behaviours to check whether it can pick up a weapon. If it can, we simply return the PickUpItemAction in playTurn() before it can check the other behaviours.</w:t>
       </w:r>
     </w:p>
     <w:p>
@@ -390,21 +199,7 @@
         <w:rPr>
           <w:rFonts w:ascii="Cambria" w:hAnsi="Cambria"/>
         </w:rPr>
-        <w:t xml:space="preserve"> print calling the </w:t>
-      </w:r>
-      <w:proofErr w:type="spellStart"/>
-      <w:r>
-        <w:rPr>
-          <w:rFonts w:ascii="Cambria" w:hAnsi="Cambria"/>
-        </w:rPr>
-        <w:t>println</w:t>
-      </w:r>
-      <w:proofErr w:type="spellEnd"/>
-      <w:r>
-        <w:rPr>
-          <w:rFonts w:ascii="Cambria" w:hAnsi="Cambria"/>
-        </w:rPr>
-        <w:t xml:space="preserve"> method in the Display class, and it doesn’t consume an action.</w:t>
+        <w:t xml:space="preserve"> print calling the println method in the Display class, and it doesn’t consume an action.</w:t>
       </w:r>
     </w:p>
     <w:p>
@@ -478,97 +273,7 @@
           <w:sz w:val="22"/>
           <w:szCs w:val="22"/>
         </w:rPr>
-        <w:t xml:space="preserve">We implement a new method in </w:t>
-      </w:r>
-      <w:proofErr w:type="spellStart"/>
-      <w:r>
-        <w:rPr>
-          <w:rFonts w:ascii="Cambria Math" w:hAnsi="Cambria Math"/>
-          <w:sz w:val="22"/>
-          <w:szCs w:val="22"/>
-        </w:rPr>
-        <w:t>ActorInterfaces</w:t>
-      </w:r>
-      <w:proofErr w:type="spellEnd"/>
-      <w:r>
-        <w:rPr>
-          <w:rFonts w:ascii="Cambria Math" w:hAnsi="Cambria Math"/>
-          <w:sz w:val="22"/>
-          <w:szCs w:val="22"/>
-        </w:rPr>
-        <w:t xml:space="preserve"> called </w:t>
-      </w:r>
-      <w:proofErr w:type="spellStart"/>
-      <w:r>
-        <w:rPr>
-          <w:rFonts w:ascii="Cambria Math" w:hAnsi="Cambria Math"/>
-          <w:sz w:val="22"/>
-          <w:szCs w:val="22"/>
-        </w:rPr>
-        <w:t>takeDamage</w:t>
-      </w:r>
-      <w:proofErr w:type="spellEnd"/>
-      <w:r>
-        <w:rPr>
-          <w:rFonts w:ascii="Cambria Math" w:hAnsi="Cambria Math"/>
-          <w:sz w:val="22"/>
-          <w:szCs w:val="22"/>
-        </w:rPr>
-        <w:t xml:space="preserve"> that handles all actors in the game’s damage taking logic. We make it also have a reference to the location of the actor, by feeding in 'map', then overwrite the </w:t>
-      </w:r>
-      <w:proofErr w:type="spellStart"/>
-      <w:r>
-        <w:rPr>
-          <w:rFonts w:ascii="Cambria Math" w:hAnsi="Cambria Math"/>
-          <w:sz w:val="22"/>
-          <w:szCs w:val="22"/>
-        </w:rPr>
-        <w:t>takeDamage</w:t>
-      </w:r>
-      <w:proofErr w:type="spellEnd"/>
-      <w:r>
-        <w:rPr>
-          <w:rFonts w:ascii="Cambria Math" w:hAnsi="Cambria Math"/>
-          <w:sz w:val="22"/>
-          <w:szCs w:val="22"/>
-        </w:rPr>
-        <w:t xml:space="preserve">(int damage, </w:t>
-      </w:r>
-      <w:proofErr w:type="spellStart"/>
-      <w:r>
-        <w:rPr>
-          <w:rFonts w:ascii="Cambria Math" w:hAnsi="Cambria Math"/>
-          <w:sz w:val="22"/>
-          <w:szCs w:val="22"/>
-        </w:rPr>
-        <w:t>GameMap</w:t>
-      </w:r>
-      <w:proofErr w:type="spellEnd"/>
-      <w:r>
-        <w:rPr>
-          <w:rFonts w:ascii="Cambria Math" w:hAnsi="Cambria Math"/>
-          <w:sz w:val="22"/>
-          <w:szCs w:val="22"/>
-        </w:rPr>
-        <w:t xml:space="preserve"> map) method in zombie to handle </w:t>
-      </w:r>
-      <w:proofErr w:type="spellStart"/>
-      <w:r>
-        <w:rPr>
-          <w:rFonts w:ascii="Cambria Math" w:hAnsi="Cambria Math"/>
-          <w:sz w:val="22"/>
-          <w:szCs w:val="22"/>
-        </w:rPr>
-        <w:t>gamelogic</w:t>
-      </w:r>
-      <w:proofErr w:type="spellEnd"/>
-      <w:r>
-        <w:rPr>
-          <w:rFonts w:ascii="Cambria Math" w:hAnsi="Cambria Math"/>
-          <w:sz w:val="22"/>
-          <w:szCs w:val="22"/>
-        </w:rPr>
-        <w:t xml:space="preserve"> about the subtraction of limb count and the creating of an object at the location.</w:t>
+        <w:t>We implement a new method in ActorInterfaces called takeDamage that handles all actors in the game’s damage taking logic. We make it also have a reference to the location of the actor, by feeding in 'map', then overwrite the takeDamage(int damage, GameMap map) method in zombie to handle gamelogic about the subtraction of limb count and the creating of an object at the location.</w:t>
       </w:r>
     </w:p>
     <w:p>
@@ -581,6 +286,36 @@
           <w:szCs w:val="22"/>
         </w:rPr>
       </w:pPr>
+    </w:p>
+    <w:p>
+      <w:pPr>
+        <w:pStyle w:val="NormalWeb"/>
+        <w:spacing w:before="0" w:beforeAutospacing="0" w:after="0" w:afterAutospacing="0"/>
+        <w:rPr>
+          <w:rFonts w:ascii="Cambria Math" w:hAnsi="Cambria Math"/>
+          <w:sz w:val="22"/>
+          <w:szCs w:val="22"/>
+        </w:rPr>
+      </w:pPr>
+      <w:r>
+        <w:rPr>
+          <w:rFonts w:ascii="Cambria Math" w:hAnsi="Cambria Math"/>
+          <w:sz w:val="22"/>
+          <w:szCs w:val="22"/>
+        </w:rPr>
+        <w:t>The reason for this because the basic Actor.hurt method does not contain a reference to the location of any of the actors, and implementing a method in ActorInterfaces allows for each Actor to handle being damaged with different logic, and reduces bloating of the AttackAction class.</w:t>
+      </w:r>
+    </w:p>
+    <w:p>
+      <w:pPr>
+        <w:pStyle w:val="NormalWeb"/>
+        <w:spacing w:before="0" w:beforeAutospacing="0" w:after="0" w:afterAutospacing="0"/>
+        <w:rPr>
+          <w:rFonts w:ascii="Cambria Math" w:hAnsi="Cambria Math"/>
+          <w:sz w:val="22"/>
+          <w:szCs w:val="22"/>
+        </w:rPr>
+      </w:pPr>
       <w:r>
         <w:rPr>
           <w:rFonts w:ascii="Cambria Math" w:hAnsi="Cambria Math"/>
@@ -626,61 +361,8 @@
           <w:sz w:val="22"/>
           <w:szCs w:val="22"/>
         </w:rPr>
-        <w:t xml:space="preserve">We can code the impact these private attributes have on the zombie’s attack probabilities by coding the randomisation as being dependent on the zombie’s arm and leg private attributes in the </w:t>
-      </w:r>
-      <w:proofErr w:type="spellStart"/>
-      <w:r>
-        <w:rPr>
-          <w:rFonts w:ascii="Cambria Math" w:hAnsi="Cambria Math"/>
-          <w:sz w:val="22"/>
-          <w:szCs w:val="22"/>
-        </w:rPr>
-        <w:t>getIntrinsicWeapon</w:t>
-      </w:r>
-      <w:proofErr w:type="spellEnd"/>
-      <w:r>
-        <w:rPr>
-          <w:rFonts w:ascii="Cambria Math" w:hAnsi="Cambria Math"/>
-          <w:sz w:val="22"/>
-          <w:szCs w:val="22"/>
-        </w:rPr>
-        <w:t xml:space="preserve"> override in the Zombie class. We can handle the dropping of the weapons in the </w:t>
-      </w:r>
-      <w:proofErr w:type="spellStart"/>
-      <w:r>
-        <w:rPr>
-          <w:rFonts w:ascii="Cambria Math" w:hAnsi="Cambria Math"/>
-          <w:sz w:val="22"/>
-          <w:szCs w:val="22"/>
-        </w:rPr>
-        <w:t>takeDamage</w:t>
-      </w:r>
-      <w:proofErr w:type="spellEnd"/>
-      <w:r>
-        <w:rPr>
-          <w:rFonts w:ascii="Cambria Math" w:hAnsi="Cambria Math"/>
-          <w:sz w:val="22"/>
-          <w:szCs w:val="22"/>
-        </w:rPr>
-        <w:t xml:space="preserve"> method by simply calling the </w:t>
-      </w:r>
-      <w:proofErr w:type="spellStart"/>
-      <w:r>
-        <w:rPr>
-          <w:rFonts w:ascii="Cambria Math" w:hAnsi="Cambria Math"/>
-          <w:sz w:val="22"/>
-          <w:szCs w:val="22"/>
-        </w:rPr>
-        <w:t>dropItemAction</w:t>
-      </w:r>
-      <w:proofErr w:type="spellEnd"/>
-      <w:r>
-        <w:rPr>
-          <w:rFonts w:ascii="Cambria Math" w:hAnsi="Cambria Math"/>
-          <w:sz w:val="22"/>
-          <w:szCs w:val="22"/>
-        </w:rPr>
-        <w:t xml:space="preserve"> method.</w:t>
+        <w:lastRenderedPageBreak/>
+        <w:t>We can code the impact these private attributes have on the zombie’s attack probabilities by coding the randomisation as being dependent on the zombie’s arm and leg private attributes in the getIntrinsicWeapon override in the Zombie class. We can handle the dropping of the weapons in the takeDamage method by simply calling the dropItemAction method.</w:t>
       </w:r>
     </w:p>
     <w:p>
@@ -710,61 +392,7 @@
           <w:sz w:val="22"/>
           <w:szCs w:val="22"/>
         </w:rPr>
-        <w:t xml:space="preserve">Since </w:t>
-      </w:r>
-      <w:proofErr w:type="spellStart"/>
-      <w:r>
-        <w:rPr>
-          <w:rFonts w:ascii="Cambria Math" w:hAnsi="Cambria Math"/>
-          <w:sz w:val="22"/>
-          <w:szCs w:val="22"/>
-        </w:rPr>
-        <w:t>takeDamage</w:t>
-      </w:r>
-      <w:proofErr w:type="spellEnd"/>
-      <w:r>
-        <w:rPr>
-          <w:rFonts w:ascii="Cambria Math" w:hAnsi="Cambria Math"/>
-          <w:sz w:val="22"/>
-          <w:szCs w:val="22"/>
-        </w:rPr>
-        <w:t xml:space="preserve"> has a reference to the location on the map, we can also create </w:t>
-      </w:r>
-      <w:proofErr w:type="spellStart"/>
-      <w:r>
-        <w:rPr>
-          <w:rFonts w:ascii="Cambria Math" w:hAnsi="Cambria Math"/>
-          <w:sz w:val="22"/>
-          <w:szCs w:val="22"/>
-        </w:rPr>
-        <w:t>ZombieArm</w:t>
-      </w:r>
-      <w:proofErr w:type="spellEnd"/>
-      <w:r>
-        <w:rPr>
-          <w:rFonts w:ascii="Cambria Math" w:hAnsi="Cambria Math"/>
-          <w:sz w:val="22"/>
-          <w:szCs w:val="22"/>
-        </w:rPr>
-        <w:t xml:space="preserve"> or </w:t>
-      </w:r>
-      <w:proofErr w:type="spellStart"/>
-      <w:r>
-        <w:rPr>
-          <w:rFonts w:ascii="Cambria Math" w:hAnsi="Cambria Math"/>
-          <w:sz w:val="22"/>
-          <w:szCs w:val="22"/>
-        </w:rPr>
-        <w:t>ZombieLeg</w:t>
-      </w:r>
-      <w:proofErr w:type="spellEnd"/>
-      <w:r>
-        <w:rPr>
-          <w:rFonts w:ascii="Cambria Math" w:hAnsi="Cambria Math"/>
-          <w:sz w:val="22"/>
-          <w:szCs w:val="22"/>
-        </w:rPr>
-        <w:t xml:space="preserve"> as new objects at the location.</w:t>
+        <w:t>Since takeDamage has a reference to the location on the map, we can also create ZombieArm or ZombieLeg as new objects at the location.</w:t>
       </w:r>
     </w:p>
     <w:p>
@@ -794,80 +422,7 @@
           <w:sz w:val="22"/>
           <w:szCs w:val="22"/>
         </w:rPr>
-        <w:t xml:space="preserve">World already stores information about what each Actor did in the previous turn, and this can be accessed in the </w:t>
-      </w:r>
-      <w:proofErr w:type="spellStart"/>
-      <w:r>
-        <w:rPr>
-          <w:rFonts w:ascii="Cambria Math" w:hAnsi="Cambria Math"/>
-          <w:sz w:val="22"/>
-          <w:szCs w:val="22"/>
-        </w:rPr>
-        <w:t>playTurn</w:t>
-      </w:r>
-      <w:proofErr w:type="spellEnd"/>
-      <w:r>
-        <w:rPr>
-          <w:rFonts w:ascii="Cambria Math" w:hAnsi="Cambria Math"/>
-          <w:sz w:val="22"/>
-          <w:szCs w:val="22"/>
-        </w:rPr>
-        <w:t xml:space="preserve"> method in the Zombie class. We can then simply perform a type check on the previous move depending on the number of legs the zombie has (if </w:t>
-      </w:r>
-      <w:proofErr w:type="spellStart"/>
-      <w:r>
-        <w:rPr>
-          <w:rFonts w:ascii="Cambria Math" w:hAnsi="Cambria Math"/>
-          <w:sz w:val="22"/>
-          <w:szCs w:val="22"/>
-        </w:rPr>
-        <w:t>lastAction</w:t>
-      </w:r>
-      <w:proofErr w:type="spellEnd"/>
-      <w:r>
-        <w:rPr>
-          <w:rFonts w:ascii="Cambria Math" w:hAnsi="Cambria Math"/>
-          <w:sz w:val="22"/>
-          <w:szCs w:val="22"/>
-        </w:rPr>
-        <w:t xml:space="preserve"> </w:t>
-      </w:r>
-      <w:proofErr w:type="spellStart"/>
-      <w:r>
-        <w:rPr>
-          <w:rFonts w:ascii="Cambria Math" w:hAnsi="Cambria Math"/>
-          <w:sz w:val="22"/>
-          <w:szCs w:val="22"/>
-        </w:rPr>
-        <w:lastRenderedPageBreak/>
-        <w:t>instanceof</w:t>
-      </w:r>
-      <w:proofErr w:type="spellEnd"/>
-      <w:r>
-        <w:rPr>
-          <w:rFonts w:ascii="Cambria Math" w:hAnsi="Cambria Math"/>
-          <w:sz w:val="22"/>
-          <w:szCs w:val="22"/>
-        </w:rPr>
-        <w:t xml:space="preserve"> </w:t>
-      </w:r>
-      <w:proofErr w:type="spellStart"/>
-      <w:r>
-        <w:rPr>
-          <w:rFonts w:ascii="Cambria Math" w:hAnsi="Cambria Math"/>
-          <w:sz w:val="22"/>
-          <w:szCs w:val="22"/>
-        </w:rPr>
-        <w:t>MoveActorAction</w:t>
-      </w:r>
-      <w:proofErr w:type="spellEnd"/>
-      <w:r>
-        <w:rPr>
-          <w:rFonts w:ascii="Cambria Math" w:hAnsi="Cambria Math"/>
-          <w:sz w:val="22"/>
-          <w:szCs w:val="22"/>
-        </w:rPr>
-        <w:t>). This way, we can slow or immobilise the Zombie by altering what behaviours are available to it on a given turn depending on its last action.</w:t>
+        <w:t>World already stores information about what each Actor did in the previous turn, and this can be accessed in the playTurn method in the Zombie class. We can then simply perform a type check on the previous move depending on the number of legs the zombie has (if lastAction instanceof MoveActorAction). This way, we can slow or immobilise the Zombie by altering what behaviours are available to it on a given turn depending on its last action.</w:t>
       </w:r>
     </w:p>
     <w:p>
@@ -930,9 +485,8 @@
           <w:szCs w:val="22"/>
           <w:lang w:val="en-US"/>
         </w:rPr>
-        <w:t xml:space="preserve">new class called </w:t>
-      </w:r>
-      <w:proofErr w:type="spellStart"/>
+        <w:t>new class called CraftAction. We store all the item associations in CraftAction</w:t>
+      </w:r>
       <w:r>
         <w:rPr>
           <w:rFonts w:ascii="Cambria Math" w:hAnsi="Cambria Math"/>
@@ -940,9 +494,8 @@
           <w:szCs w:val="22"/>
           <w:lang w:val="en-US"/>
         </w:rPr>
-        <w:t>CraftAction</w:t>
-      </w:r>
-      <w:proofErr w:type="spellEnd"/>
+        <w:t xml:space="preserve">, mapping </w:t>
+      </w:r>
       <w:r>
         <w:rPr>
           <w:rFonts w:ascii="Cambria Math" w:hAnsi="Cambria Math"/>
@@ -950,9 +503,8 @@
           <w:szCs w:val="22"/>
           <w:lang w:val="en-US"/>
         </w:rPr>
-        <w:t xml:space="preserve">. We store all the item associations in </w:t>
-      </w:r>
-      <w:proofErr w:type="spellStart"/>
+        <w:t>a parent weapon to a child weapon.</w:t>
+      </w:r>
       <w:r>
         <w:rPr>
           <w:rFonts w:ascii="Cambria Math" w:hAnsi="Cambria Math"/>
@@ -960,9 +512,8 @@
           <w:szCs w:val="22"/>
           <w:lang w:val="en-US"/>
         </w:rPr>
-        <w:t>CraftAction</w:t>
-      </w:r>
-      <w:proofErr w:type="spellEnd"/>
+        <w:t xml:space="preserve"> It was not deemed necessary for each Weapon to know its own child and parent: we want to reduce dependencies.</w:t>
+      </w:r>
       <w:r>
         <w:rPr>
           <w:rFonts w:ascii="Cambria Math" w:hAnsi="Cambria Math"/>
@@ -970,16 +521,7 @@
           <w:szCs w:val="22"/>
           <w:lang w:val="en-US"/>
         </w:rPr>
-        <w:t xml:space="preserve">, mapping </w:t>
-      </w:r>
-      <w:r>
-        <w:rPr>
-          <w:rFonts w:ascii="Cambria Math" w:hAnsi="Cambria Math"/>
-          <w:sz w:val="22"/>
-          <w:szCs w:val="22"/>
-          <w:lang w:val="en-US"/>
-        </w:rPr>
-        <w:t>a parent weapon to a child weapon. In the execute section</w:t>
+        <w:t xml:space="preserve"> In the execute section</w:t>
       </w:r>
       <w:r>
         <w:rPr>
@@ -1085,90 +627,58 @@
         <w:rPr>
           <w:rFonts w:ascii="Cambria" w:hAnsi="Cambria"/>
         </w:rPr>
-        <w:t xml:space="preserve">It doesn’t make sense to support the possibility to move corpses (almost all industry AAA shooters and RPGs don’t support this capability), so we will create a new class called </w:t>
-      </w:r>
-      <w:proofErr w:type="spellStart"/>
+        <w:t xml:space="preserve">It doesn’t make sense to support the possibility to move corpses (almost all industry AAA shooters and RPGs don’t support this capability), so we will create a new class called StationaryItem. Since we need to differentiate between corpses that were killed by zombies and corpses that were killed by human (to support any future human vs human combat), we create a new class called InfectedCorpse, which is a subclass of </w:t>
+      </w:r>
       <w:r>
         <w:rPr>
           <w:rFonts w:ascii="Cambria" w:hAnsi="Cambria"/>
         </w:rPr>
         <w:t>StationaryItem</w:t>
       </w:r>
-      <w:proofErr w:type="spellEnd"/>
-      <w:r>
-        <w:rPr>
-          <w:rFonts w:ascii="Cambria" w:hAnsi="Cambria"/>
-        </w:rPr>
-        <w:t xml:space="preserve">. Since we need to differentiate between corpses that were killed by zombies and corpses that were killed by human (to support any future human vs human combat), we create a new class called </w:t>
-      </w:r>
-      <w:proofErr w:type="spellStart"/>
-      <w:r>
-        <w:rPr>
-          <w:rFonts w:ascii="Cambria" w:hAnsi="Cambria"/>
-        </w:rPr>
-        <w:t>InfectedCorpse</w:t>
-      </w:r>
-      <w:proofErr w:type="spellEnd"/>
-      <w:r>
-        <w:rPr>
-          <w:rFonts w:ascii="Cambria" w:hAnsi="Cambria"/>
-        </w:rPr>
-        <w:t xml:space="preserve">, which is a subclass of </w:t>
-      </w:r>
-      <w:proofErr w:type="spellStart"/>
-      <w:r>
-        <w:rPr>
-          <w:rFonts w:ascii="Cambria" w:hAnsi="Cambria"/>
-        </w:rPr>
-        <w:t>StationaryItem</w:t>
-      </w:r>
-      <w:proofErr w:type="spellEnd"/>
       <w:r>
         <w:rPr>
           <w:rFonts w:ascii="Cambria" w:hAnsi="Cambria"/>
         </w:rPr>
         <w:t>. We give this corpse a private attribute called ‘counter’, which initialises at a random value between 5 and 10. This value is decremented by an overwritten tick() method. When this counter hits 0, we destroy the corpse and create a new zombie at this location.</w:t>
       </w:r>
-    </w:p>
-    <w:p>
-      <w:pPr>
-        <w:rPr>
-          <w:rFonts w:ascii="Cambria" w:hAnsi="Cambria"/>
-        </w:rPr>
-      </w:pPr>
-      <w:r>
-        <w:rPr>
-          <w:rFonts w:ascii="Cambria" w:hAnsi="Cambria"/>
-        </w:rPr>
-        <w:t xml:space="preserve">When a </w:t>
-      </w:r>
-      <w:proofErr w:type="gramStart"/>
-      <w:r>
-        <w:rPr>
-          <w:rFonts w:ascii="Cambria" w:hAnsi="Cambria"/>
-        </w:rPr>
-        <w:t>human dies</w:t>
-      </w:r>
-      <w:proofErr w:type="gramEnd"/>
-      <w:r>
-        <w:rPr>
-          <w:rFonts w:ascii="Cambria" w:hAnsi="Cambria"/>
-        </w:rPr>
-        <w:t xml:space="preserve">, we perform the check of whether a human or a zombie killed them simply by performing a check in </w:t>
-      </w:r>
-      <w:proofErr w:type="spellStart"/>
-      <w:r>
-        <w:rPr>
-          <w:rFonts w:ascii="Cambria" w:hAnsi="Cambria"/>
-        </w:rPr>
-        <w:t>AttackAction</w:t>
-      </w:r>
-      <w:proofErr w:type="spellEnd"/>
-      <w:r>
-        <w:rPr>
-          <w:rFonts w:ascii="Cambria" w:hAnsi="Cambria"/>
-        </w:rPr>
-        <w:t xml:space="preserve"> of the attacking actor’s undeadness Capability.</w:t>
+      <w:r>
+        <w:rPr>
+          <w:rFonts w:ascii="Cambria" w:hAnsi="Cambria"/>
+        </w:rPr>
+        <w:t xml:space="preserve"> This is a simple and straightforward implementation.</w:t>
+      </w:r>
+    </w:p>
+    <w:p>
+      <w:pPr>
+        <w:rPr>
+          <w:rFonts w:ascii="Cambria" w:hAnsi="Cambria"/>
+        </w:rPr>
+      </w:pPr>
+      <w:r>
+        <w:rPr>
+          <w:rFonts w:ascii="Cambria" w:hAnsi="Cambria"/>
+        </w:rPr>
+        <w:t>When a human dies, we perform the check of whether a human or a zombie killed them simply by performing a check in AttackAction of the attacking actor’s undeadness Capability.</w:t>
+      </w:r>
+      <w:r>
+        <w:rPr>
+          <w:rFonts w:ascii="Cambria" w:hAnsi="Cambria"/>
+        </w:rPr>
+        <w:t xml:space="preserve"> This is simple to implement because this is already where the code for the </w:t>
+      </w:r>
+      <w:r>
+        <w:rPr>
+          <w:rFonts w:ascii="Cambria" w:hAnsi="Cambria"/>
+          <w:i/>
+          <w:iCs/>
+        </w:rPr>
+        <w:t xml:space="preserve">creation </w:t>
+      </w:r>
+      <w:r>
+        <w:rPr>
+          <w:rFonts w:ascii="Cambria" w:hAnsi="Cambria"/>
+        </w:rPr>
+        <w:t>of the corpse item is being handled.</w:t>
       </w:r>
     </w:p>
     <w:p>
@@ -1198,90 +708,20 @@
         <w:rPr>
           <w:rFonts w:ascii="Cambria" w:hAnsi="Cambria"/>
         </w:rPr>
-        <w:t xml:space="preserve">We create an extension to Human, called Farmer. We add </w:t>
-      </w:r>
-      <w:proofErr w:type="spellStart"/>
-      <w:r>
-        <w:rPr>
-          <w:rFonts w:ascii="Cambria" w:hAnsi="Cambria"/>
-        </w:rPr>
-        <w:t>UnripeCrop</w:t>
-      </w:r>
-      <w:proofErr w:type="spellEnd"/>
-      <w:r>
-        <w:rPr>
-          <w:rFonts w:ascii="Cambria" w:hAnsi="Cambria"/>
-        </w:rPr>
-        <w:t xml:space="preserve"> and </w:t>
-      </w:r>
-      <w:proofErr w:type="spellStart"/>
-      <w:r>
-        <w:rPr>
-          <w:rFonts w:ascii="Cambria" w:hAnsi="Cambria"/>
-        </w:rPr>
-        <w:t>RipeCrop</w:t>
-      </w:r>
-      <w:proofErr w:type="spellEnd"/>
-      <w:r>
-        <w:rPr>
-          <w:rFonts w:ascii="Cambria" w:hAnsi="Cambria"/>
-        </w:rPr>
-        <w:t xml:space="preserve"> as an extension of ground.</w:t>
-      </w:r>
-    </w:p>
-    <w:p>
-      <w:pPr>
-        <w:rPr>
-          <w:rFonts w:ascii="Cambria" w:hAnsi="Cambria"/>
-        </w:rPr>
-      </w:pPr>
-      <w:r>
-        <w:rPr>
-          <w:rFonts w:ascii="Cambria" w:hAnsi="Cambria"/>
-        </w:rPr>
-        <w:t xml:space="preserve">We create a new set of Action, called </w:t>
-      </w:r>
-      <w:proofErr w:type="spellStart"/>
-      <w:r>
-        <w:rPr>
-          <w:rFonts w:ascii="Cambria" w:hAnsi="Cambria"/>
-        </w:rPr>
-        <w:t>SowAction</w:t>
-      </w:r>
-      <w:proofErr w:type="spellEnd"/>
-      <w:r>
-        <w:rPr>
-          <w:rFonts w:ascii="Cambria" w:hAnsi="Cambria"/>
-        </w:rPr>
-        <w:t xml:space="preserve">, </w:t>
-      </w:r>
-      <w:proofErr w:type="spellStart"/>
-      <w:r>
-        <w:rPr>
-          <w:rFonts w:ascii="Cambria" w:hAnsi="Cambria"/>
-        </w:rPr>
-        <w:t>HarvestAction</w:t>
-      </w:r>
-      <w:proofErr w:type="spellEnd"/>
-      <w:r>
-        <w:rPr>
-          <w:rFonts w:ascii="Cambria" w:hAnsi="Cambria"/>
-        </w:rPr>
-        <w:t xml:space="preserve"> and </w:t>
-      </w:r>
-      <w:proofErr w:type="spellStart"/>
-      <w:r>
-        <w:rPr>
-          <w:rFonts w:ascii="Cambria" w:hAnsi="Cambria"/>
-        </w:rPr>
-        <w:t>FertiliseAction</w:t>
-      </w:r>
-      <w:proofErr w:type="spellEnd"/>
-      <w:r>
-        <w:rPr>
-          <w:rFonts w:ascii="Cambria" w:hAnsi="Cambria"/>
-        </w:rPr>
-        <w:t xml:space="preserve">, each of which handle the </w:t>
+        <w:t>We create an extension to Human, called Farmer. We add UnripeCrop and RipeCrop as an extension of ground.</w:t>
+      </w:r>
+    </w:p>
+    <w:p>
+      <w:pPr>
+        <w:rPr>
+          <w:rFonts w:ascii="Cambria" w:hAnsi="Cambria"/>
+        </w:rPr>
+      </w:pPr>
+      <w:r>
+        <w:rPr>
+          <w:rFonts w:ascii="Cambria" w:hAnsi="Cambria"/>
+        </w:rPr>
+        <w:t xml:space="preserve">We create a new set of Action, called SowAction, HarvestAction and FertiliseAction, each of which handle the </w:t>
       </w:r>
       <w:r>
         <w:rPr>
@@ -1299,16 +739,8 @@
         <w:rPr>
           <w:rFonts w:ascii="Cambria" w:hAnsi="Cambria"/>
         </w:rPr>
-        <w:t xml:space="preserve">new class </w:t>
-      </w:r>
-      <w:proofErr w:type="spellStart"/>
-      <w:r>
-        <w:rPr>
-          <w:rFonts w:ascii="Cambria" w:hAnsi="Cambria"/>
-        </w:rPr>
-        <w:t>FarmingBehaviour</w:t>
-      </w:r>
-      <w:proofErr w:type="spellEnd"/>
+        <w:t>new class FarmingBehaviour</w:t>
+      </w:r>
       <w:r>
         <w:rPr>
           <w:rFonts w:ascii="Cambria" w:hAnsi="Cambria"/>
@@ -1322,89 +754,24 @@
           <w:rFonts w:ascii="Cambria" w:hAnsi="Cambria"/>
         </w:rPr>
       </w:pPr>
-      <w:proofErr w:type="spellStart"/>
-      <w:r>
-        <w:rPr>
-          <w:rFonts w:ascii="Cambria" w:hAnsi="Cambria"/>
-        </w:rPr>
-        <w:t>FarmingBehaviour</w:t>
-      </w:r>
-      <w:proofErr w:type="spellEnd"/>
-      <w:r>
-        <w:rPr>
-          <w:rFonts w:ascii="Cambria" w:hAnsi="Cambria"/>
-        </w:rPr>
-        <w:t xml:space="preserve"> will handle the prioritisation of </w:t>
-      </w:r>
-      <w:proofErr w:type="spellStart"/>
-      <w:r>
-        <w:rPr>
-          <w:rFonts w:ascii="Cambria" w:hAnsi="Cambria"/>
-        </w:rPr>
-        <w:t>SowAction</w:t>
-      </w:r>
-      <w:proofErr w:type="spellEnd"/>
-      <w:r>
-        <w:rPr>
-          <w:rFonts w:ascii="Cambria" w:hAnsi="Cambria"/>
-        </w:rPr>
-        <w:t xml:space="preserve">, </w:t>
-      </w:r>
-      <w:proofErr w:type="spellStart"/>
-      <w:r>
-        <w:rPr>
-          <w:rFonts w:ascii="Cambria" w:hAnsi="Cambria"/>
-        </w:rPr>
-        <w:t>HarvestAction</w:t>
-      </w:r>
-      <w:proofErr w:type="spellEnd"/>
-      <w:r>
-        <w:rPr>
-          <w:rFonts w:ascii="Cambria" w:hAnsi="Cambria"/>
-        </w:rPr>
-        <w:t xml:space="preserve"> and </w:t>
-      </w:r>
-      <w:proofErr w:type="spellStart"/>
-      <w:r>
-        <w:rPr>
-          <w:rFonts w:ascii="Cambria" w:hAnsi="Cambria"/>
-        </w:rPr>
-        <w:t>FertiliseAction</w:t>
-      </w:r>
-      <w:proofErr w:type="spellEnd"/>
-      <w:r>
-        <w:rPr>
-          <w:rFonts w:ascii="Cambria" w:hAnsi="Cambria"/>
-        </w:rPr>
-        <w:t xml:space="preserve"> for the farmer. The farmer will have </w:t>
-      </w:r>
-      <w:proofErr w:type="spellStart"/>
-      <w:r>
-        <w:rPr>
-          <w:rFonts w:ascii="Cambria" w:hAnsi="Cambria"/>
-        </w:rPr>
-        <w:t>FarmingBehaviour</w:t>
-      </w:r>
-      <w:proofErr w:type="spellEnd"/>
-      <w:r>
-        <w:rPr>
-          <w:rFonts w:ascii="Cambria" w:hAnsi="Cambria"/>
-        </w:rPr>
-        <w:t xml:space="preserve"> as a behaviour from which it can choose an action on any given turn. The player will have access to </w:t>
-      </w:r>
-      <w:proofErr w:type="spellStart"/>
-      <w:r>
-        <w:rPr>
-          <w:rFonts w:ascii="Cambria" w:hAnsi="Cambria"/>
-        </w:rPr>
-        <w:t>HarvestAction</w:t>
-      </w:r>
-      <w:proofErr w:type="spellEnd"/>
-      <w:r>
-        <w:rPr>
-          <w:rFonts w:ascii="Cambria" w:hAnsi="Cambria"/>
-        </w:rPr>
-        <w:t xml:space="preserve"> only.</w:t>
+      <w:r>
+        <w:rPr>
+          <w:rFonts w:ascii="Cambria" w:hAnsi="Cambria"/>
+        </w:rPr>
+        <w:t xml:space="preserve">FarmingBehaviour will handle the prioritisation of SowAction, HarvestAction and FertiliseAction for the farmer. The farmer will have FarmingBehaviour as a behaviour from </w:t>
+      </w:r>
+      <w:r>
+        <w:rPr>
+          <w:rFonts w:ascii="Cambria" w:hAnsi="Cambria"/>
+        </w:rPr>
+        <w:lastRenderedPageBreak/>
+        <w:t xml:space="preserve">which it can choose an action on any given turn. The player will have access to </w:t>
+      </w:r>
+      <w:r>
+        <w:rPr>
+          <w:rFonts w:ascii="Cambria" w:hAnsi="Cambria"/>
+        </w:rPr>
+        <w:t>HarvestAction only.</w:t>
       </w:r>
     </w:p>
     <w:p>
@@ -1425,41 +792,7 @@
           <w:i/>
           <w:iCs/>
         </w:rPr>
-        <w:t xml:space="preserve">permissions </w:t>
-      </w:r>
-      <w:r>
-        <w:rPr>
-          <w:rFonts w:ascii="Cambria" w:hAnsi="Cambria"/>
-        </w:rPr>
-        <w:t xml:space="preserve">by creating a new Capability class, called </w:t>
-      </w:r>
-      <w:proofErr w:type="spellStart"/>
-      <w:r>
-        <w:rPr>
-          <w:rFonts w:ascii="Cambria" w:hAnsi="Cambria"/>
-        </w:rPr>
-        <w:t>FarmingCapability</w:t>
-      </w:r>
-      <w:proofErr w:type="spellEnd"/>
-      <w:r>
-        <w:rPr>
-          <w:rFonts w:ascii="Cambria" w:hAnsi="Cambria"/>
-        </w:rPr>
-        <w:t xml:space="preserve">. This </w:t>
-      </w:r>
-      <w:proofErr w:type="spellStart"/>
-      <w:r>
-        <w:rPr>
-          <w:rFonts w:ascii="Cambria" w:hAnsi="Cambria"/>
-        </w:rPr>
-        <w:t>enum</w:t>
-      </w:r>
-      <w:proofErr w:type="spellEnd"/>
-      <w:r>
-        <w:rPr>
-          <w:rFonts w:ascii="Cambria" w:hAnsi="Cambria"/>
-        </w:rPr>
-        <w:t xml:space="preserve"> will have three modes, </w:t>
+        <w:t>permission</w:t>
       </w:r>
       <w:r>
         <w:rPr>
@@ -1467,82 +800,7 @@
           <w:i/>
           <w:iCs/>
         </w:rPr>
-        <w:t>FARMER, HARVESTER, PLEB</w:t>
-      </w:r>
-      <w:r>
-        <w:rPr>
-          <w:rFonts w:ascii="Cambria" w:hAnsi="Cambria"/>
-        </w:rPr>
-        <w:t xml:space="preserve">. The first corresponds to the farmer, the second corresponds to the player, the third corresponds to the ordinary humans and the zombies. We modify the </w:t>
-      </w:r>
-      <w:proofErr w:type="spellStart"/>
-      <w:r>
-        <w:rPr>
-          <w:rFonts w:ascii="Cambria" w:hAnsi="Cambria"/>
-        </w:rPr>
-        <w:t>getAllowableActions</w:t>
-      </w:r>
-      <w:proofErr w:type="spellEnd"/>
-      <w:r>
-        <w:rPr>
-          <w:rFonts w:ascii="Cambria" w:hAnsi="Cambria"/>
-        </w:rPr>
-        <w:t xml:space="preserve"> method in </w:t>
-      </w:r>
-      <w:proofErr w:type="spellStart"/>
-      <w:r>
-        <w:rPr>
-          <w:rFonts w:ascii="Cambria" w:hAnsi="Cambria"/>
-        </w:rPr>
-        <w:t>ZombieActor</w:t>
-      </w:r>
-      <w:proofErr w:type="spellEnd"/>
-      <w:r>
-        <w:rPr>
-          <w:rFonts w:ascii="Cambria" w:hAnsi="Cambria"/>
-        </w:rPr>
-        <w:t xml:space="preserve"> to handle the available actions based on capability.</w:t>
-      </w:r>
-    </w:p>
-    <w:p>
-      <w:pPr>
-        <w:rPr>
-          <w:rFonts w:ascii="Cambria" w:hAnsi="Cambria"/>
-        </w:rPr>
-      </w:pPr>
-      <w:r>
-        <w:rPr>
-          <w:rFonts w:ascii="Cambria" w:hAnsi="Cambria"/>
-        </w:rPr>
-        <w:t xml:space="preserve">We create a new class called Food. This is an extension of </w:t>
-      </w:r>
-      <w:proofErr w:type="spellStart"/>
-      <w:r>
-        <w:rPr>
-          <w:rFonts w:ascii="Cambria" w:hAnsi="Cambria"/>
-        </w:rPr>
-        <w:t>PortableItem</w:t>
-      </w:r>
-      <w:proofErr w:type="spellEnd"/>
-      <w:r>
-        <w:rPr>
-          <w:rFonts w:ascii="Cambria" w:hAnsi="Cambria"/>
-        </w:rPr>
-        <w:t xml:space="preserve"> since food can be carried in the inventory. We create a new Action called </w:t>
-      </w:r>
-      <w:proofErr w:type="spellStart"/>
-      <w:r>
-        <w:rPr>
-          <w:rFonts w:ascii="Cambria" w:hAnsi="Cambria"/>
-        </w:rPr>
-        <w:t>ConsumeFoodAction</w:t>
-      </w:r>
-      <w:proofErr w:type="spellEnd"/>
-      <w:r>
-        <w:rPr>
-          <w:rFonts w:ascii="Cambria" w:hAnsi="Cambria"/>
-        </w:rPr>
-        <w:t xml:space="preserve">, and this must only be an allowable action for the </w:t>
+        <w:t>s for access to these actions</w:t>
       </w:r>
       <w:r>
         <w:rPr>
@@ -1550,56 +808,79 @@
           <w:i/>
           <w:iCs/>
         </w:rPr>
-        <w:t>ALIVE</w:t>
-      </w:r>
-      <w:r>
-        <w:rPr>
-          <w:rFonts w:ascii="Cambria" w:hAnsi="Cambria"/>
-        </w:rPr>
-        <w:t xml:space="preserve"> capability. We create an </w:t>
-      </w:r>
-      <w:proofErr w:type="spellStart"/>
-      <w:r>
-        <w:rPr>
-          <w:rFonts w:ascii="Cambria" w:hAnsi="Cambria"/>
-        </w:rPr>
-        <w:t>EatingBehaviour</w:t>
-      </w:r>
-      <w:proofErr w:type="spellEnd"/>
-      <w:r>
-        <w:rPr>
-          <w:rFonts w:ascii="Cambria" w:hAnsi="Cambria"/>
-        </w:rPr>
         <w:t xml:space="preserve"> </w:t>
       </w:r>
       <w:r>
         <w:rPr>
           <w:rFonts w:ascii="Cambria" w:hAnsi="Cambria"/>
         </w:rPr>
+        <w:t xml:space="preserve">by creating a new Capability class, called FarmingCapability. This enum will have three modes, </w:t>
+      </w:r>
+      <w:r>
+        <w:rPr>
+          <w:rFonts w:ascii="Cambria" w:hAnsi="Cambria"/>
+          <w:i/>
+          <w:iCs/>
+        </w:rPr>
+        <w:t>FARMER, HARVESTER, PLEB</w:t>
+      </w:r>
+      <w:r>
+        <w:rPr>
+          <w:rFonts w:ascii="Cambria" w:hAnsi="Cambria"/>
+        </w:rPr>
+        <w:t>. The first corresponds to the farmer, the second corresponds to the player, the third corresponds to the ordinary humans and the zombies. We modify the getAllowableActions method in ZombieActor to handle the available actions based on capability.</w:t>
+      </w:r>
+    </w:p>
+    <w:p>
+      <w:pPr>
+        <w:rPr>
+          <w:rFonts w:ascii="Cambria" w:hAnsi="Cambria"/>
+        </w:rPr>
+      </w:pPr>
+      <w:r>
+        <w:rPr>
+          <w:rFonts w:ascii="Cambria" w:hAnsi="Cambria"/>
+        </w:rPr>
+        <w:t>We create a new class called Food. This is an extension of PortableItem since food can be carried in the inventory. We create a new Action called ConsumeFoodAction</w:t>
+      </w:r>
+      <w:r>
+        <w:rPr>
+          <w:rFonts w:ascii="Cambria" w:hAnsi="Cambria"/>
+        </w:rPr>
+        <w:t>.</w:t>
+      </w:r>
+      <w:r>
+        <w:rPr>
+          <w:rFonts w:ascii="Cambria" w:hAnsi="Cambria"/>
+        </w:rPr>
+        <w:t xml:space="preserve"> We create an EatingBehaviour </w:t>
+      </w:r>
+      <w:r>
+        <w:rPr>
+          <w:rFonts w:ascii="Cambria" w:hAnsi="Cambria"/>
+        </w:rPr>
         <w:t>class</w:t>
       </w:r>
       <w:r>
         <w:rPr>
           <w:rFonts w:ascii="Cambria" w:hAnsi="Cambria"/>
         </w:rPr>
-        <w:t xml:space="preserve"> in order to allow AI Humans to consume the food. Upon consumption, it simply calls </w:t>
-      </w:r>
-      <w:proofErr w:type="spellStart"/>
-      <w:r>
-        <w:rPr>
-          <w:rFonts w:ascii="Cambria" w:hAnsi="Cambria"/>
-        </w:rPr>
-        <w:t>Actor.heal</w:t>
-      </w:r>
-      <w:proofErr w:type="spellEnd"/>
-      <w:r>
-        <w:rPr>
-          <w:rFonts w:ascii="Cambria" w:hAnsi="Cambria"/>
-        </w:rPr>
-        <w:t xml:space="preserve"> in order to restore some HP to the actor (and removes the food from the inventory). We will implement this without hardcoding too many things in order to support the ability to add different types of food later on as subclasses of Food.</w:t>
+        <w:t xml:space="preserve"> in order to allow AI Humans to consume the food</w:t>
+      </w:r>
+      <w:r>
+        <w:rPr>
+          <w:rFonts w:ascii="Cambria" w:hAnsi="Cambria"/>
+        </w:rPr>
+        <w:t xml:space="preserve"> (we can ensure only humans can eat food by only giving humans this behaviour)</w:t>
       </w:r>
       <w:bookmarkStart w:id="0" w:name="_GoBack"/>
       <w:bookmarkEnd w:id="0"/>
+      <w:r>
+        <w:rPr>
+          <w:rFonts w:ascii="Cambria" w:hAnsi="Cambria"/>
+        </w:rPr>
+        <w:t>. Upon consumption, it simply calls Actor.heal in order to restore some HP to the actor (and removes the food from the inventory). We will implement this without hardcoding too many things in order to support the ability to add different types of food later on as subclasses of Food.</w:t>
+      </w:r>
     </w:p>
     <w:p>
       <w:pPr>

</xml_diff>